<commit_message>
Added .PDFs of Grayscale meetrapport and implementatieplan
</commit_message>
<xml_diff>
--- a/implementatieplannen/working/Week 1/Implementatieplan - Grayscale conversion.docx
+++ b/implementatieplannen/working/Week 1/Implementatieplan - Grayscale conversion.docx
@@ -27,12 +27,18 @@
         </w:rPr>
         <w:t xml:space="preserve"> </w:t>
       </w:r>
+      <w:bookmarkStart w:id="0" w:name="OLE_LINK5"/>
+      <w:bookmarkStart w:id="1" w:name="OLE_LINK6"/>
+      <w:bookmarkStart w:id="2" w:name="OLE_LINK7"/>
       <w:r>
         <w:rPr>
           <w:lang w:val="nl-NL"/>
         </w:rPr>
         <w:t>Grayscale conversion</w:t>
       </w:r>
+      <w:bookmarkEnd w:id="0"/>
+      <w:bookmarkEnd w:id="1"/>
+      <w:bookmarkEnd w:id="2"/>
     </w:p>
     <w:p>
       <w:pPr>
@@ -60,8 +66,8 @@
           <w:lang w:val="nl-NL"/>
         </w:rPr>
       </w:pPr>
-      <w:bookmarkStart w:id="0" w:name="OLE_LINK3"/>
-      <w:bookmarkStart w:id="1" w:name="OLE_LINK4"/>
+      <w:bookmarkStart w:id="3" w:name="OLE_LINK3"/>
+      <w:bookmarkStart w:id="4" w:name="OLE_LINK4"/>
       <w:r>
         <w:rPr>
           <w:lang w:val="nl-NL"/>
@@ -81,6 +87,8 @@
         </w:rPr>
         <w:t>Klas: V2B</w:t>
       </w:r>
+      <w:bookmarkStart w:id="5" w:name="_GoBack"/>
+      <w:bookmarkEnd w:id="5"/>
     </w:p>
     <w:p>
       <w:pPr>
@@ -94,160 +102,158 @@
         </w:rPr>
         <w:t>Datum: 18</w:t>
       </w:r>
-      <w:bookmarkStart w:id="2" w:name="_GoBack"/>
-      <w:bookmarkEnd w:id="2"/>
       <w:r>
         <w:rPr>
           <w:lang w:val="nl-NL"/>
         </w:rPr>
         <w:t>-04-2016</w:t>
-      </w:r>
-    </w:p>
-    <w:bookmarkEnd w:id="0"/>
-    <w:bookmarkEnd w:id="1"/>
-    <w:p>
-      <w:pPr>
-        <w:pStyle w:val="Kop2"/>
-        <w:rPr>
-          <w:lang w:val="nl-NL"/>
-        </w:rPr>
-      </w:pPr>
-      <w:r>
-        <w:rPr>
-          <w:lang w:val="nl-NL"/>
-        </w:rPr>
-        <w:t>Doel</w:t>
-      </w:r>
-    </w:p>
-    <w:p>
-      <w:pPr>
-        <w:rPr>
-          <w:lang w:val="nl-NL"/>
-        </w:rPr>
-      </w:pPr>
-      <w:r>
-        <w:rPr>
-          <w:lang w:val="nl-NL"/>
-        </w:rPr>
-        <w:t xml:space="preserve">Het doel van deze implementatie is om een </w:t>
-      </w:r>
-      <w:r>
-        <w:rPr>
-          <w:lang w:val="nl-NL"/>
-        </w:rPr>
-        <w:t>functie te maken die een “RGBImageStudent” om kan zetten naar “IntensityImageStudent”.</w:t>
-      </w:r>
-      <w:r>
-        <w:rPr>
-          <w:lang w:val="nl-NL"/>
-        </w:rPr>
-        <w:t xml:space="preserve"> </w:t>
-      </w:r>
-      <w:r>
-        <w:rPr>
-          <w:lang w:val="nl-NL"/>
-        </w:rPr>
-        <w:t>Hierbij willen we een zo’n duidelijk mogelijke afbeelding behouden die alleen de Intensity bevat.</w:t>
-      </w:r>
-    </w:p>
-    <w:p>
-      <w:pPr>
-        <w:pStyle w:val="Kop2"/>
-        <w:rPr>
-          <w:lang w:val="nl-NL"/>
-        </w:rPr>
-      </w:pPr>
-      <w:r>
-        <w:rPr>
-          <w:lang w:val="nl-NL"/>
-        </w:rPr>
-        <w:t>Methoden</w:t>
-      </w:r>
-    </w:p>
-    <w:p>
-      <w:pPr>
-        <w:rPr>
-          <w:lang w:val="nl-NL"/>
-        </w:rPr>
-      </w:pPr>
-      <w:r>
-        <w:rPr>
-          <w:lang w:val="nl-NL"/>
-        </w:rPr>
-        <w:t xml:space="preserve">We hebben een aantal manieren gevonden waarop we een RGB image om kunnen zetten naar een Intensity image. </w:t>
-      </w:r>
-      <w:r>
-        <w:rPr>
-          <w:lang w:val="nl-NL"/>
-        </w:rPr>
-        <w:t>Deze manieren zijn hieronder te vinden.</w:t>
-      </w:r>
-    </w:p>
-    <w:p>
-      <w:pPr>
-        <w:pStyle w:val="Kop4"/>
-        <w:rPr>
-          <w:lang w:val="nl-NL"/>
-        </w:rPr>
-      </w:pPr>
-      <w:r>
-        <w:rPr>
-          <w:lang w:val="nl-NL"/>
-        </w:rPr>
-        <w:t>Average</w:t>
-      </w:r>
-    </w:p>
-    <w:p>
-      <w:pPr>
-        <w:rPr>
-          <w:lang w:val="nl-NL"/>
-        </w:rPr>
-      </w:pPr>
-      <w:r>
-        <w:rPr>
-          <w:lang w:val="nl-NL"/>
-        </w:rPr>
-        <w:t xml:space="preserve">De eerste </w:t>
-      </w:r>
-      <w:r>
-        <w:rPr>
-          <w:lang w:val="nl-NL"/>
-        </w:rPr>
-        <w:t xml:space="preserve">manier is het nemen van het gemiddelde van de RGB waarden. De berekening hiervoor ziet er als volgt uit: </w:t>
-      </w:r>
-    </w:p>
-    <w:p>
-      <w:pPr>
-        <w:ind w:firstLine="720"/>
-        <w:rPr>
-          <w:lang w:val="nl-NL"/>
-        </w:rPr>
-      </w:pPr>
-      <w:r>
-        <w:rPr>
-          <w:lang w:val="nl-NL"/>
-        </w:rPr>
-        <w:t>Intensity = (R + G + B) / 3</w:t>
-      </w:r>
-    </w:p>
-    <w:p>
-      <w:pPr>
-        <w:pStyle w:val="Kop4"/>
-        <w:rPr>
-          <w:lang w:val="nl-NL"/>
-        </w:rPr>
-      </w:pPr>
-      <w:bookmarkStart w:id="3" w:name="OLE_LINK1"/>
-      <w:bookmarkStart w:id="4" w:name="OLE_LINK2"/>
-      <w:r>
-        <w:rPr>
-          <w:lang w:val="nl-NL"/>
-        </w:rPr>
-        <w:t>Desaturation</w:t>
       </w:r>
     </w:p>
     <w:bookmarkEnd w:id="3"/>
     <w:bookmarkEnd w:id="4"/>
+    <w:p>
+      <w:pPr>
+        <w:pStyle w:val="Kop2"/>
+        <w:rPr>
+          <w:lang w:val="nl-NL"/>
+        </w:rPr>
+      </w:pPr>
+      <w:r>
+        <w:rPr>
+          <w:lang w:val="nl-NL"/>
+        </w:rPr>
+        <w:t>Doel</w:t>
+      </w:r>
+    </w:p>
+    <w:p>
+      <w:pPr>
+        <w:rPr>
+          <w:lang w:val="nl-NL"/>
+        </w:rPr>
+      </w:pPr>
+      <w:r>
+        <w:rPr>
+          <w:lang w:val="nl-NL"/>
+        </w:rPr>
+        <w:t xml:space="preserve">Het doel van deze implementatie is om een </w:t>
+      </w:r>
+      <w:r>
+        <w:rPr>
+          <w:lang w:val="nl-NL"/>
+        </w:rPr>
+        <w:t>functie te maken die een “RGBImageStudent” om kan zetten naar “IntensityImageStudent”.</w:t>
+      </w:r>
+      <w:r>
+        <w:rPr>
+          <w:lang w:val="nl-NL"/>
+        </w:rPr>
+        <w:t xml:space="preserve"> </w:t>
+      </w:r>
+      <w:r>
+        <w:rPr>
+          <w:lang w:val="nl-NL"/>
+        </w:rPr>
+        <w:t>Hierbij willen we een zo’n duidelijk mogelijke afbeelding behouden die alleen de Intensity bevat.</w:t>
+      </w:r>
+    </w:p>
+    <w:p>
+      <w:pPr>
+        <w:pStyle w:val="Kop2"/>
+        <w:rPr>
+          <w:lang w:val="nl-NL"/>
+        </w:rPr>
+      </w:pPr>
+      <w:r>
+        <w:rPr>
+          <w:lang w:val="nl-NL"/>
+        </w:rPr>
+        <w:t>Methoden</w:t>
+      </w:r>
+    </w:p>
+    <w:p>
+      <w:pPr>
+        <w:rPr>
+          <w:lang w:val="nl-NL"/>
+        </w:rPr>
+      </w:pPr>
+      <w:r>
+        <w:rPr>
+          <w:lang w:val="nl-NL"/>
+        </w:rPr>
+        <w:t xml:space="preserve">We hebben een aantal manieren gevonden waarop we een RGB image om kunnen zetten naar een Intensity image. </w:t>
+      </w:r>
+      <w:r>
+        <w:rPr>
+          <w:lang w:val="nl-NL"/>
+        </w:rPr>
+        <w:t>Deze manieren zijn hieronder te vinden.</w:t>
+      </w:r>
+    </w:p>
+    <w:p>
+      <w:pPr>
+        <w:pStyle w:val="Kop4"/>
+        <w:rPr>
+          <w:lang w:val="nl-NL"/>
+        </w:rPr>
+      </w:pPr>
+      <w:r>
+        <w:rPr>
+          <w:lang w:val="nl-NL"/>
+        </w:rPr>
+        <w:t>Average</w:t>
+      </w:r>
+    </w:p>
+    <w:p>
+      <w:pPr>
+        <w:rPr>
+          <w:lang w:val="nl-NL"/>
+        </w:rPr>
+      </w:pPr>
+      <w:r>
+        <w:rPr>
+          <w:lang w:val="nl-NL"/>
+        </w:rPr>
+        <w:t xml:space="preserve">De eerste </w:t>
+      </w:r>
+      <w:r>
+        <w:rPr>
+          <w:lang w:val="nl-NL"/>
+        </w:rPr>
+        <w:t xml:space="preserve">manier is het nemen van het gemiddelde van de RGB waarden. De berekening hiervoor ziet er als volgt uit: </w:t>
+      </w:r>
+    </w:p>
+    <w:p>
+      <w:pPr>
+        <w:ind w:firstLine="720"/>
+        <w:rPr>
+          <w:lang w:val="nl-NL"/>
+        </w:rPr>
+      </w:pPr>
+      <w:r>
+        <w:rPr>
+          <w:lang w:val="nl-NL"/>
+        </w:rPr>
+        <w:t>Intensity = (R + G + B) / 3</w:t>
+      </w:r>
+    </w:p>
+    <w:p>
+      <w:pPr>
+        <w:pStyle w:val="Kop4"/>
+        <w:rPr>
+          <w:lang w:val="nl-NL"/>
+        </w:rPr>
+      </w:pPr>
+      <w:bookmarkStart w:id="6" w:name="OLE_LINK1"/>
+      <w:bookmarkStart w:id="7" w:name="OLE_LINK2"/>
+      <w:r>
+        <w:rPr>
+          <w:lang w:val="nl-NL"/>
+        </w:rPr>
+        <w:t>Desaturation</w:t>
+      </w:r>
+    </w:p>
+    <w:bookmarkEnd w:id="6"/>
+    <w:bookmarkEnd w:id="7"/>
     <w:p>
       <w:pPr>
         <w:rPr>
@@ -777,7 +783,7 @@
                 <w:lang w:val="nl-NL"/>
               </w:rPr>
             </w:pPr>
-            <w:bookmarkStart w:id="5" w:name="_Hlk449034259"/>
+            <w:bookmarkStart w:id="8" w:name="_Hlk449034259"/>
             <w:r>
               <w:rPr>
                 <w:noProof/>
@@ -1028,7 +1034,7 @@
           </w:p>
         </w:tc>
       </w:tr>
-      <w:bookmarkEnd w:id="5"/>
+      <w:bookmarkEnd w:id="8"/>
     </w:tbl>
     <w:p>
       <w:pPr>
@@ -1118,7 +1124,7 @@
           <w:rPr>
             <w:noProof/>
           </w:rPr>
-          <w:t>3</w:t>
+          <w:t>1</w:t>
         </w:r>
         <w:r>
           <w:rPr>

</xml_diff>